<commit_message>
Update test bug testPlan
</commit_message>
<xml_diff>
--- a/Tests_Documentation/Bug_01.docx
+++ b/Tests_Documentation/Bug_01.docx
@@ -20,53 +20,55 @@
     <w:p>
       <w:pPr>
         <w:rPr>
+          <w:b/>
+          <w:bCs/>
           <w:lang w:val="en-CA"/>
         </w:rPr>
       </w:pPr>
       <w:r>
         <w:rPr>
+          <w:b/>
+          <w:bCs/>
           <w:lang w:val="en-CA"/>
         </w:rPr>
         <w:t xml:space="preserve">Bug #1: </w:t>
       </w:r>
       <w:r>
         <w:rPr>
-          <w:lang w:val="en-CA"/>
-        </w:rPr>
-        <w:t>U</w:t>
-      </w:r>
-      <w:r>
-        <w:rPr>
-          <w:lang w:val="en-CA"/>
-        </w:rPr>
-        <w:t>n</w:t>
-      </w:r>
-      <w:r>
-        <w:rPr>
-          <w:lang w:val="en-CA"/>
-        </w:rPr>
-        <w:t xml:space="preserve">handled exception when clicking the </w:t>
-      </w:r>
-      <w:r>
-        <w:rPr>
+          <w:b/>
+          <w:bCs/>
+          <w:lang w:val="en-CA"/>
+        </w:rPr>
+        <w:t xml:space="preserve">Unhandled exception when clicking the </w:t>
+      </w:r>
+      <w:r>
+        <w:rPr>
+          <w:b/>
+          <w:bCs/>
           <w:lang w:val="en-CA"/>
         </w:rPr>
         <w:t>“C</w:t>
       </w:r>
       <w:r>
         <w:rPr>
+          <w:b/>
+          <w:bCs/>
           <w:lang w:val="en-CA"/>
         </w:rPr>
         <w:t>ollapse to selected</w:t>
       </w:r>
       <w:r>
         <w:rPr>
+          <w:b/>
+          <w:bCs/>
           <w:lang w:val="en-CA"/>
         </w:rPr>
         <w:t>”</w:t>
       </w:r>
       <w:r>
         <w:rPr>
+          <w:b/>
+          <w:bCs/>
           <w:lang w:val="en-CA"/>
         </w:rPr>
         <w:t xml:space="preserve"> button</w:t>

</xml_diff>